<commit_message>
# actualice el reporte de avance (WIP)
</commit_message>
<xml_diff>
--- a/meetings/reporteAvance.20100913.docx
+++ b/meetings/reporteAvance.20100913.docx
@@ -475,6 +475,25 @@
     </w:p>
     <w:p>
       <w:pPr>
+        <w:pStyle w:val="Prrafodelista"/>
+        <w:numPr>
+          <w:ilvl w:val="0"/>
+          <w:numId w:val="8"/>
+        </w:numPr>
+        <w:spacing w:after="0" w:line="240" w:lineRule="auto"/>
+        <w:rPr>
+          <w:lang w:val="es-AR"/>
+        </w:rPr>
+      </w:pPr>
+      <w:r>
+        <w:rPr>
+          <w:lang w:val="es-AR"/>
+        </w:rPr>
+        <w:t>¿Podemos considerar que el Call Center va a tener un Active Directory disponible con la información de todos los usuarios? De ser así, para la demo final vamos a tener que implementar un Active Directory fake que nos provea esta información.</w:t>
+      </w:r>
+    </w:p>
+    <w:p>
+      <w:pPr>
         <w:tabs>
           <w:tab w:val="left" w:pos="5316"/>
         </w:tabs>
@@ -500,12 +519,21 @@
         <w:spacing w:after="0" w:line="240" w:lineRule="auto"/>
       </w:pPr>
       <w:r>
+        <w:rPr>
+          <w:highlight w:val="yellow"/>
+        </w:rPr>
         <w:t>[</w:t>
       </w:r>
       <w:r>
+        <w:rPr>
+          <w:highlight w:val="yellow"/>
+        </w:rPr>
         <w:t>Pegar aquí el Sprint Backlog</w:t>
       </w:r>
       <w:r>
+        <w:rPr>
+          <w:highlight w:val="yellow"/>
+        </w:rPr>
         <w:t>]</w:t>
       </w:r>
       <w:r>
@@ -514,7 +542,51 @@
     </w:p>
     <w:p>
       <w:pPr>
+        <w:spacing w:before="80" w:after="0" w:line="240" w:lineRule="auto"/>
+        <w:rPr>
+          <w:sz w:val="18"/>
+          <w:lang w:val="es-AR"/>
+        </w:rPr>
+      </w:pPr>
+      <w:r>
+        <w:rPr>
+          <w:sz w:val="18"/>
+          <w:lang w:val="es-AR"/>
+        </w:rPr>
+        <w:t>El Sprint Backlog de esta iteración se encuentra en Wolof:</w:t>
+      </w:r>
+    </w:p>
+    <w:p>
+      <w:pPr>
+        <w:pStyle w:val="Prrafodelista"/>
+        <w:numPr>
+          <w:ilvl w:val="0"/>
+          <w:numId w:val="9"/>
+        </w:numPr>
         <w:spacing w:after="0" w:line="240" w:lineRule="auto"/>
+        <w:rPr>
+          <w:sz w:val="18"/>
+          <w:lang w:val="es-AR"/>
+        </w:rPr>
+      </w:pPr>
+      <w:hyperlink r:id="rId8" w:history="1">
+        <w:r>
+          <w:rPr>
+            <w:rStyle w:val="Hipervnculo"/>
+            <w:sz w:val="18"/>
+            <w:lang w:val="es-AR"/>
+          </w:rPr>
+          <w:t>https://wolof.southworksinc.com/selfmanagement/stories?search=label%3Aiteracion_1</w:t>
+        </w:r>
+      </w:hyperlink>
+    </w:p>
+    <w:p>
+      <w:pPr>
+        <w:tabs>
+          <w:tab w:val="left" w:pos="5316"/>
+        </w:tabs>
+        <w:spacing w:after="0" w:line="240" w:lineRule="auto"/>
+        <w:ind w:left="-71"/>
         <w:rPr>
           <w:sz w:val="20"/>
           <w:lang w:val="es-AR"/>
@@ -660,10 +732,50 @@
       </w:pPr>
       <w:r>
         <w:rPr>
+          <w:highlight w:val="yellow"/>
           <w:lang w:val="es-AR"/>
         </w:rPr>
         <w:t>[Pegar aquí la Planilla de Riesgos]</w:t>
       </w:r>
+    </w:p>
+    <w:p>
+      <w:pPr>
+        <w:spacing w:before="80" w:after="0" w:line="240" w:lineRule="auto"/>
+        <w:rPr>
+          <w:sz w:val="18"/>
+          <w:lang w:val="es-AR"/>
+        </w:rPr>
+      </w:pPr>
+      <w:r>
+        <w:rPr>
+          <w:sz w:val="18"/>
+          <w:lang w:val="es-AR"/>
+        </w:rPr>
+        <w:t>La última versión de la planilla de riesgos se encuentra en la siguiente Google spreadsheet:</w:t>
+      </w:r>
+    </w:p>
+    <w:p>
+      <w:pPr>
+        <w:pStyle w:val="Prrafodelista"/>
+        <w:numPr>
+          <w:ilvl w:val="0"/>
+          <w:numId w:val="9"/>
+        </w:numPr>
+        <w:spacing w:after="0" w:line="240" w:lineRule="auto"/>
+        <w:rPr>
+          <w:lang w:val="es-AR"/>
+        </w:rPr>
+      </w:pPr>
+      <w:hyperlink r:id="rId9" w:history="1">
+        <w:r>
+          <w:rPr>
+            <w:rStyle w:val="Hipervnculo"/>
+            <w:sz w:val="18"/>
+            <w:lang w:val="es-AR"/>
+          </w:rPr>
+          <w:t>https://spreadsheets.google.com/ccc?key=0AoCbqKUYAsRjdE9tT3o4RWdwV1ZfandwT2ZxalN2dHc</w:t>
+        </w:r>
+      </w:hyperlink>
     </w:p>
     <w:p>
       <w:pPr>
@@ -731,6 +843,7 @@
         <w:rPr>
           <w:lang w:val="es-AR"/>
         </w:rPr>
+        <w:lastRenderedPageBreak/>
         <w:t>Alejandro Molinari</w:t>
       </w:r>
     </w:p>
@@ -762,8 +875,8 @@
       </w:r>
     </w:p>
     <w:sectPr>
-      <w:headerReference w:type="default" r:id="rId8"/>
-      <w:footerReference w:type="default" r:id="rId9"/>
+      <w:headerReference w:type="default" r:id="rId10"/>
+      <w:footerReference w:type="default" r:id="rId11"/>
       <w:type w:val="continuous"/>
       <w:pgSz w:w="12240" w:h="15840" w:code="1"/>
       <w:pgMar w:top="1531" w:right="1701" w:bottom="1531" w:left="1701" w:header="794" w:footer="680" w:gutter="0"/>
@@ -2097,6 +2210,120 @@
     </w:lvl>
   </w:abstractNum>
   <w:abstractNum w:abstractNumId="7">
+    <w:nsid w:val="65FE7FEE"/>
+    <w:multiLevelType w:val="hybridMultilevel"/>
+    <w:tmpl w:val="56346E22"/>
+    <w:lvl w:ilvl="0" w:tplc="1B6A229E">
+      <w:start w:val="1"/>
+      <w:numFmt w:val="bullet"/>
+      <w:lvlText w:val=""/>
+      <w:lvlJc w:val="left"/>
+      <w:pPr>
+        <w:ind w:left="720" w:hanging="360"/>
+      </w:pPr>
+      <w:rPr>
+        <w:rFonts w:ascii="Symbol" w:hAnsi="Symbol" w:hint="default"/>
+        <w:sz w:val="16"/>
+      </w:rPr>
+    </w:lvl>
+    <w:lvl w:ilvl="1" w:tplc="2C0A0003" w:tentative="1">
+      <w:start w:val="1"/>
+      <w:numFmt w:val="bullet"/>
+      <w:lvlText w:val="o"/>
+      <w:lvlJc w:val="left"/>
+      <w:pPr>
+        <w:ind w:left="1440" w:hanging="360"/>
+      </w:pPr>
+      <w:rPr>
+        <w:rFonts w:ascii="Courier New" w:hAnsi="Courier New" w:cs="Courier New" w:hint="default"/>
+      </w:rPr>
+    </w:lvl>
+    <w:lvl w:ilvl="2" w:tplc="2C0A0005" w:tentative="1">
+      <w:start w:val="1"/>
+      <w:numFmt w:val="bullet"/>
+      <w:lvlText w:val=""/>
+      <w:lvlJc w:val="left"/>
+      <w:pPr>
+        <w:ind w:left="2160" w:hanging="360"/>
+      </w:pPr>
+      <w:rPr>
+        <w:rFonts w:ascii="Wingdings" w:hAnsi="Wingdings" w:hint="default"/>
+      </w:rPr>
+    </w:lvl>
+    <w:lvl w:ilvl="3" w:tplc="2C0A0001" w:tentative="1">
+      <w:start w:val="1"/>
+      <w:numFmt w:val="bullet"/>
+      <w:lvlText w:val=""/>
+      <w:lvlJc w:val="left"/>
+      <w:pPr>
+        <w:ind w:left="2880" w:hanging="360"/>
+      </w:pPr>
+      <w:rPr>
+        <w:rFonts w:ascii="Symbol" w:hAnsi="Symbol" w:hint="default"/>
+      </w:rPr>
+    </w:lvl>
+    <w:lvl w:ilvl="4" w:tplc="2C0A0003" w:tentative="1">
+      <w:start w:val="1"/>
+      <w:numFmt w:val="bullet"/>
+      <w:lvlText w:val="o"/>
+      <w:lvlJc w:val="left"/>
+      <w:pPr>
+        <w:ind w:left="3600" w:hanging="360"/>
+      </w:pPr>
+      <w:rPr>
+        <w:rFonts w:ascii="Courier New" w:hAnsi="Courier New" w:cs="Courier New" w:hint="default"/>
+      </w:rPr>
+    </w:lvl>
+    <w:lvl w:ilvl="5" w:tplc="2C0A0005" w:tentative="1">
+      <w:start w:val="1"/>
+      <w:numFmt w:val="bullet"/>
+      <w:lvlText w:val=""/>
+      <w:lvlJc w:val="left"/>
+      <w:pPr>
+        <w:ind w:left="4320" w:hanging="360"/>
+      </w:pPr>
+      <w:rPr>
+        <w:rFonts w:ascii="Wingdings" w:hAnsi="Wingdings" w:hint="default"/>
+      </w:rPr>
+    </w:lvl>
+    <w:lvl w:ilvl="6" w:tplc="2C0A0001" w:tentative="1">
+      <w:start w:val="1"/>
+      <w:numFmt w:val="bullet"/>
+      <w:lvlText w:val=""/>
+      <w:lvlJc w:val="left"/>
+      <w:pPr>
+        <w:ind w:left="5040" w:hanging="360"/>
+      </w:pPr>
+      <w:rPr>
+        <w:rFonts w:ascii="Symbol" w:hAnsi="Symbol" w:hint="default"/>
+      </w:rPr>
+    </w:lvl>
+    <w:lvl w:ilvl="7" w:tplc="2C0A0003" w:tentative="1">
+      <w:start w:val="1"/>
+      <w:numFmt w:val="bullet"/>
+      <w:lvlText w:val="o"/>
+      <w:lvlJc w:val="left"/>
+      <w:pPr>
+        <w:ind w:left="5760" w:hanging="360"/>
+      </w:pPr>
+      <w:rPr>
+        <w:rFonts w:ascii="Courier New" w:hAnsi="Courier New" w:cs="Courier New" w:hint="default"/>
+      </w:rPr>
+    </w:lvl>
+    <w:lvl w:ilvl="8" w:tplc="2C0A0005" w:tentative="1">
+      <w:start w:val="1"/>
+      <w:numFmt w:val="bullet"/>
+      <w:lvlText w:val=""/>
+      <w:lvlJc w:val="left"/>
+      <w:pPr>
+        <w:ind w:left="6480" w:hanging="360"/>
+      </w:pPr>
+      <w:rPr>
+        <w:rFonts w:ascii="Wingdings" w:hAnsi="Wingdings" w:hint="default"/>
+      </w:rPr>
+    </w:lvl>
+  </w:abstractNum>
+  <w:abstractNum w:abstractNumId="8">
     <w:nsid w:val="70815BC2"/>
     <w:multiLevelType w:val="hybridMultilevel"/>
     <w:tmpl w:val="72688E00"/>
@@ -2228,10 +2455,13 @@
     <w:abstractNumId w:val="6"/>
   </w:num>
   <w:num w:numId="7">
-    <w:abstractNumId w:val="7"/>
+    <w:abstractNumId w:val="8"/>
   </w:num>
   <w:num w:numId="8">
     <w:abstractNumId w:val="4"/>
+  </w:num>
+  <w:num w:numId="9">
+    <w:abstractNumId w:val="7"/>
   </w:num>
   <w:numIdMacAtCleanup w:val="5"/>
 </w:numbering>
@@ -3591,7 +3821,7 @@
 </file>
 
 <file path=customXml/itemProps1.xml><?xml version="1.0" encoding="utf-8"?>
-<ds:datastoreItem xmlns:ds="http://schemas.openxmlformats.org/officeDocument/2006/customXml" ds:itemID="{7BA1EC57-CA24-4248-A02E-A335F4A6698C}">
+<ds:datastoreItem xmlns:ds="http://schemas.openxmlformats.org/officeDocument/2006/customXml" ds:itemID="{251852A1-DA76-4DE1-9262-34F951757B08}">
   <ds:schemaRefs>
     <ds:schemaRef ds:uri="http://schemas.openxmlformats.org/officeDocument/2006/bibliography"/>
   </ds:schemaRefs>

</xml_diff>